<commit_message>
Made password strength tester which changes colour based on strength
</commit_message>
<xml_diff>
--- a/Documentation/Password Strength Tester Planning.docx
+++ b/Documentation/Password Strength Tester Planning.docx
@@ -45,7 +45,11 @@
         <w:proofErr w:type="spellEnd"/>
       </w:hyperlink>
     </w:p>
-    <w:p/>
+    <w:p>
+      <w:r>
+        <w:t>Use API from have I been Pwned</w:t>
+      </w:r>
+    </w:p>
     <w:sectPr>
       <w:headerReference w:type="default" r:id="rId7"/>
       <w:pgSz w:w="11906" w:h="16838"/>

</xml_diff>